<commit_message>
Edited results and removed debug option from r script
</commit_message>
<xml_diff>
--- a/FreeEnergyUtility/Results.docx
+++ b/FreeEnergyUtility/Results.docx
@@ -27,21 +27,35 @@
         <w:rPr>
           <w:i/>
         </w:rPr>
-        <w:t xml:space="preserve"> and the transition matrix </w:t>
-      </w:r>
-      <m:oMath>
-        <m:r>
-          <w:rPr>
-            <w:rFonts w:ascii="Cambria Math" w:hAnsi="Cambria Math"/>
-          </w:rPr>
-          <m:t>T</m:t>
-        </m:r>
-      </m:oMath>
+        <w:t xml:space="preserve"> and the transition </w:t>
+      </w:r>
+      <w:proofErr w:type="gramStart"/>
       <w:r>
         <w:rPr>
           <w:i/>
         </w:rPr>
-        <w:t xml:space="preserve"> have been discussed.</w:t>
+        <w:t xml:space="preserve">matrix </w:t>
+      </w:r>
+      <m:oMath>
+        <m:r>
+          <w:rPr>
+            <w:rFonts w:ascii="Cambria Math" w:hAnsi="Cambria Math"/>
+          </w:rPr>
+          <m:t>A</m:t>
+        </m:r>
+      </m:oMath>
+      <w:r>
+        <w:rPr>
+          <w:i/>
+        </w:rPr>
+        <w:t xml:space="preserve"> have</w:t>
+      </w:r>
+      <w:proofErr w:type="gramEnd"/>
+      <w:r>
+        <w:rPr>
+          <w:i/>
+        </w:rPr>
+        <w:t xml:space="preserve"> been discussed.</w:t>
       </w:r>
     </w:p>
     <w:p>
@@ -288,21 +302,39 @@
         <w:tab/>
         <w:t>(</w:t>
       </w:r>
-      <w:fldSimple w:instr=" SEQ equation \* MERGEFORMAT ">
-        <w:r>
-          <w:rPr>
-            <w:noProof/>
-          </w:rPr>
-          <w:t>1</w:t>
-        </w:r>
-      </w:fldSimple>
+      <w:r>
+        <w:fldChar w:fldCharType="begin"/>
+      </w:r>
+      <w:r>
+        <w:instrText xml:space="preserve"> SEQ equation \* MERGEFORMAT </w:instrText>
+      </w:r>
+      <w:r>
+        <w:fldChar w:fldCharType="separate"/>
+      </w:r>
+      <w:r>
+        <w:rPr>
+          <w:noProof/>
+        </w:rPr>
+        <w:t>1</w:t>
+      </w:r>
+      <w:r>
+        <w:rPr>
+          <w:noProof/>
+        </w:rPr>
+        <w:fldChar w:fldCharType="end"/>
+      </w:r>
       <w:r>
         <w:t>)</w:t>
       </w:r>
     </w:p>
     <w:p>
-      <w:r>
-        <w:t xml:space="preserve">where </w:t>
+      <w:proofErr w:type="gramStart"/>
+      <w:r>
+        <w:t>where</w:t>
+      </w:r>
+      <w:proofErr w:type="gramEnd"/>
+      <w:r>
+        <w:t xml:space="preserve"> </w:t>
       </w:r>
       <m:oMath>
         <m:sSub>
@@ -350,7 +382,7 @@
           <w:rPr>
             <w:rFonts w:ascii="Cambria Math" w:hAnsi="Cambria Math"/>
           </w:rPr>
-          <m:t>T</m:t>
+          <m:t>A</m:t>
         </m:r>
       </m:oMath>
       <w:r>
@@ -390,24 +422,18 @@
         </m:r>
       </m:oMath>
       <w:r>
-        <w:t xml:space="preserve"> which relates to the equilibrium state. </w:t>
-      </w:r>
-      <w:commentRangeStart w:id="0"/>
-      <w:r>
-        <w:t>Since the simulations are all generated from one initial starting point</w:t>
-      </w:r>
-      <w:commentRangeEnd w:id="0"/>
-      <w:r>
-        <w:commentReference w:id="0"/>
-      </w:r>
-      <w:r>
-        <w:t>, (</w:t>
-      </w:r>
-      <w:r>
-        <w:rPr>
-          <w:i/>
-        </w:rPr>
-        <w:t>confirm this)</w:t>
+        <w:t xml:space="preserve"> which relates to the equilibr</w:t>
+      </w:r>
+      <w:proofErr w:type="spellStart"/>
+      <w:r>
+        <w:t>ium</w:t>
+      </w:r>
+      <w:proofErr w:type="spellEnd"/>
+      <w:r>
+        <w:t xml:space="preserve"> state. </w:t>
+      </w:r>
+      <w:r>
+        <w:t>We assume that</w:t>
       </w:r>
       <w:r>
         <w:t xml:space="preserve"> </w:t>
@@ -417,7 +443,7 @@
           <w:rPr>
             <w:rFonts w:ascii="Cambria Math" w:hAnsi="Cambria Math"/>
           </w:rPr>
-          <m:t>T</m:t>
+          <m:t>A</m:t>
         </m:r>
       </m:oMath>
       <w:r>
@@ -460,7 +486,15 @@
         <w:t>1</w:t>
       </w:r>
       <w:r>
-        <w:t xml:space="preserve"> The stationary probability </w:t>
+        <w:t xml:space="preserve"> </w:t>
+      </w:r>
+      <w:proofErr w:type="gramStart"/>
+      <w:r>
+        <w:t>The</w:t>
+      </w:r>
+      <w:proofErr w:type="gramEnd"/>
+      <w:r>
+        <w:t xml:space="preserve"> stationary probability </w:t>
       </w:r>
       <m:oMath>
         <m:sSub>
@@ -613,21 +647,39 @@
         <w:tab/>
         <w:t>(</w:t>
       </w:r>
-      <w:fldSimple w:instr=" SEQ equation \* MERGEFORMAT ">
-        <w:r>
-          <w:rPr>
-            <w:noProof/>
-          </w:rPr>
-          <w:t>2</w:t>
-        </w:r>
-      </w:fldSimple>
+      <w:r>
+        <w:fldChar w:fldCharType="begin"/>
+      </w:r>
+      <w:r>
+        <w:instrText xml:space="preserve"> SEQ equation \* MERGEFORMAT </w:instrText>
+      </w:r>
+      <w:r>
+        <w:fldChar w:fldCharType="separate"/>
+      </w:r>
+      <w:r>
+        <w:rPr>
+          <w:noProof/>
+        </w:rPr>
+        <w:t>2</w:t>
+      </w:r>
+      <w:r>
+        <w:rPr>
+          <w:noProof/>
+        </w:rPr>
+        <w:fldChar w:fldCharType="end"/>
+      </w:r>
       <w:r>
         <w:t>)</w:t>
       </w:r>
     </w:p>
     <w:p>
-      <w:r>
-        <w:t xml:space="preserve">where </w:t>
+      <w:proofErr w:type="gramStart"/>
+      <w:r>
+        <w:t>where</w:t>
+      </w:r>
+      <w:proofErr w:type="gramEnd"/>
+      <w:r>
+        <w:t xml:space="preserve"> </w:t>
       </w:r>
       <m:oMath>
         <m:sSub>
@@ -679,7 +731,15 @@
         </m:r>
       </m:oMath>
       <w:r>
-        <w:t xml:space="preserve"> relative to some reference state </w:t>
+        <w:t xml:space="preserve"> relative to some refe</w:t>
+      </w:r>
+      <w:proofErr w:type="spellStart"/>
+      <w:r>
+        <w:t>rence</w:t>
+      </w:r>
+      <w:proofErr w:type="spellEnd"/>
+      <w:r>
+        <w:t xml:space="preserve"> state </w:t>
       </w:r>
       <m:oMath>
         <m:r>
@@ -846,27 +906,14 @@
         <w:tab/>
         <w:t>(</w:t>
       </w:r>
-      <w:r>
-        <w:fldChar w:fldCharType="begin"/>
-      </w:r>
-      <w:r>
-        <w:instrText xml:space="preserve"> SEQ equation \* MERGEFORMAT </w:instrText>
-      </w:r>
-      <w:r>
-        <w:fldChar w:fldCharType="separate"/>
-      </w:r>
-      <w:r>
-        <w:rPr>
-          <w:noProof/>
-        </w:rPr>
-        <w:t>3</w:t>
-      </w:r>
-      <w:r>
-        <w:rPr>
-          <w:noProof/>
-        </w:rPr>
-        <w:fldChar w:fldCharType="end"/>
-      </w:r>
+      <w:fldSimple w:instr=" SEQ equation \* MERGEFORMAT ">
+        <w:r>
+          <w:rPr>
+            <w:noProof/>
+          </w:rPr>
+          <w:t>3</w:t>
+        </w:r>
+      </w:fldSimple>
       <w:r>
         <w:t>)</w:t>
       </w:r>
@@ -1076,34 +1123,26 @@
         <w:tab/>
         <w:t>(</w:t>
       </w:r>
-      <w:r>
-        <w:fldChar w:fldCharType="begin"/>
-      </w:r>
-      <w:r>
-        <w:instrText xml:space="preserve"> SEQ equation \* MERGEFORMAT </w:instrText>
-      </w:r>
-      <w:r>
-        <w:fldChar w:fldCharType="separate"/>
-      </w:r>
-      <w:r>
-        <w:rPr>
-          <w:noProof/>
-        </w:rPr>
-        <w:t>4</w:t>
-      </w:r>
-      <w:r>
-        <w:rPr>
-          <w:noProof/>
-        </w:rPr>
-        <w:fldChar w:fldCharType="end"/>
-      </w:r>
+      <w:fldSimple w:instr=" SEQ equation \* MERGEFORMAT ">
+        <w:r>
+          <w:rPr>
+            <w:noProof/>
+          </w:rPr>
+          <w:t>4</w:t>
+        </w:r>
+      </w:fldSimple>
       <w:r>
         <w:t>)</w:t>
       </w:r>
     </w:p>
     <w:p>
-      <w:r>
-        <w:t xml:space="preserve">and it will be convenient to therefore calculate </w:t>
+      <w:proofErr w:type="gramStart"/>
+      <w:r>
+        <w:t>and</w:t>
+      </w:r>
+      <w:proofErr w:type="gramEnd"/>
+      <w:r>
+        <w:t xml:space="preserve"> it will be convenient to therefore calculate </w:t>
       </w:r>
       <m:oMath>
         <m:r>
@@ -1310,78 +1349,16 @@
         <w:tab/>
         <w:t>(</w:t>
       </w:r>
-      <w:r>
-        <w:fldChar w:fldCharType="begin"/>
-      </w:r>
-      <w:r>
-        <w:instrText xml:space="preserve"> SEQ equation \* MERGEFORMAT </w:instrText>
-      </w:r>
-      <w:r>
-        <w:fldChar w:fldCharType="separate"/>
-      </w:r>
-      <w:r>
-        <w:rPr>
-          <w:noProof/>
-        </w:rPr>
-        <w:t>5</w:t>
-      </w:r>
-      <w:r>
-        <w:rPr>
-          <w:noProof/>
-        </w:rPr>
-        <w:fldChar w:fldCharType="end"/>
-      </w:r>
+      <w:fldSimple w:instr=" SEQ equation \* MERGEFORMAT ">
+        <w:r>
+          <w:rPr>
+            <w:noProof/>
+          </w:rPr>
+          <w:t>5</w:t>
+        </w:r>
+      </w:fldSimple>
       <w:r>
         <w:t>)</w:t>
-      </w:r>
-    </w:p>
-    <w:p>
-      <w:pPr>
-        <w:tabs>
-          <w:tab w:val="center" w:pos="4680"/>
-          <w:tab w:val="right" w:pos="9360"/>
-        </w:tabs>
-        <w:rPr>
-          <w:b/>
-        </w:rPr>
-      </w:pPr>
-    </w:p>
-    <w:p>
-      <w:pPr>
-        <w:tabs>
-          <w:tab w:val="center" w:pos="4680"/>
-          <w:tab w:val="right" w:pos="9360"/>
-        </w:tabs>
-        <w:jc w:val="center"/>
-        <w:rPr>
-          <w:i/>
-        </w:rPr>
-      </w:pPr>
-      <w:r>
-        <w:rPr>
-          <w:i/>
-        </w:rPr>
-        <w:t xml:space="preserve">Note: </w:t>
-      </w:r>
-      <w:commentRangeStart w:id="1"/>
-      <w:r>
-        <w:rPr>
-          <w:i/>
-        </w:rPr>
-        <w:t>we currently have two Ts.</w:t>
-      </w:r>
-      <w:commentRangeEnd w:id="1"/>
-      <w:r>
-        <w:rPr>
-          <w:i/>
-        </w:rPr>
-        <w:commentReference w:id="1"/>
-      </w:r>
-      <w:r>
-        <w:rPr>
-          <w:i/>
-        </w:rPr>
-        <w:t xml:space="preserve"> Work on this.</w:t>
       </w:r>
     </w:p>
     <w:p>
@@ -1424,14 +1401,19 @@
         </m:r>
       </m:oMath>
       <w:r>
-        <w:t xml:space="preserve"> given the knowledge of the transition probability matrix </w:t>
-      </w:r>
+        <w:t xml:space="preserve"> given the knowledge of the transition probability </w:t>
+      </w:r>
+      <w:proofErr w:type="gramStart"/>
+      <w:r>
+        <w:t xml:space="preserve">matrix </w:t>
+      </w:r>
+      <w:proofErr w:type="gramEnd"/>
       <m:oMath>
         <m:r>
           <w:rPr>
             <w:rFonts w:ascii="Cambria Math" w:hAnsi="Cambria Math"/>
           </w:rPr>
-          <m:t>T</m:t>
+          <m:t>A</m:t>
         </m:r>
       </m:oMath>
       <w:r>
@@ -1484,7 +1466,7 @@
               <w:rPr>
                 <w:rFonts w:ascii="Cambria Math" w:hAnsi="Cambria Math"/>
               </w:rPr>
-              <m:t>T</m:t>
+              <m:t>A</m:t>
             </m:r>
           </m:e>
         </m:d>
@@ -1512,7 +1494,7 @@
               <w:rPr>
                 <w:rFonts w:ascii="Cambria Math" w:hAnsi="Cambria Math"/>
               </w:rPr>
-              <m:t>T∨</m:t>
+              <m:t>A|</m:t>
             </m:r>
             <m:sSup>
               <m:sSupPr>
@@ -1543,14 +1525,19 @@
         </m:d>
       </m:oMath>
       <w:r>
-        <w:t xml:space="preserve"> is required for a distribution of transition matrices </w:t>
-      </w:r>
+        <w:t xml:space="preserve"> is required for a distribution of transition </w:t>
+      </w:r>
+      <w:proofErr w:type="gramStart"/>
+      <w:r>
+        <w:t xml:space="preserve">matrices </w:t>
+      </w:r>
+      <w:proofErr w:type="gramEnd"/>
       <m:oMath>
         <m:r>
           <w:rPr>
             <w:rFonts w:ascii="Cambria Math" w:hAnsi="Cambria Math"/>
           </w:rPr>
-          <m:t>T</m:t>
+          <m:t>A</m:t>
         </m:r>
       </m:oMath>
       <w:r>
@@ -1562,8 +1549,13 @@
       <w:r>
         <w:t xml:space="preserve">We will from here onwards assume a uniform prior distribution given by </w:t>
       </w:r>
-      <w:r>
-        <w:t>Dirichlet parameters</w:t>
+      <w:proofErr w:type="spellStart"/>
+      <w:r>
+        <w:t>Dirichlet</w:t>
+      </w:r>
+      <w:proofErr w:type="spellEnd"/>
+      <w:r>
+        <w:t xml:space="preserve"> parameters</w:t>
       </w:r>
     </w:p>
     <w:p>
@@ -1614,34 +1606,26 @@
         <w:tab/>
         <w:t>(</w:t>
       </w:r>
-      <w:r>
-        <w:fldChar w:fldCharType="begin"/>
-      </w:r>
-      <w:r>
-        <w:instrText xml:space="preserve"> SEQ equation \* MERGEFORMAT </w:instrText>
-      </w:r>
-      <w:r>
-        <w:fldChar w:fldCharType="separate"/>
-      </w:r>
-      <w:r>
-        <w:rPr>
-          <w:noProof/>
-        </w:rPr>
-        <w:t>6</w:t>
-      </w:r>
-      <w:r>
-        <w:rPr>
-          <w:noProof/>
-        </w:rPr>
-        <w:fldChar w:fldCharType="end"/>
-      </w:r>
+      <w:fldSimple w:instr=" SEQ equation \* MERGEFORMAT ">
+        <w:r>
+          <w:rPr>
+            <w:noProof/>
+          </w:rPr>
+          <w:t>6</w:t>
+        </w:r>
+      </w:fldSimple>
       <w:r>
         <w:t>)</w:t>
       </w:r>
     </w:p>
     <w:p>
-      <w:r>
-        <w:t xml:space="preserve">and thus a resultant count matrix </w:t>
+      <w:proofErr w:type="gramStart"/>
+      <w:r>
+        <w:t>and</w:t>
+      </w:r>
+      <w:proofErr w:type="gramEnd"/>
+      <w:r>
+        <w:t xml:space="preserve"> thus a resultant count matrix </w:t>
       </w:r>
       <m:oMath>
         <m:r>
@@ -1767,27 +1751,14 @@
         <w:tab/>
         <w:t>(</w:t>
       </w:r>
-      <w:r>
-        <w:fldChar w:fldCharType="begin"/>
-      </w:r>
-      <w:r>
-        <w:instrText xml:space="preserve"> SEQ equation \* MERGEFORMAT </w:instrText>
-      </w:r>
-      <w:r>
-        <w:fldChar w:fldCharType="separate"/>
-      </w:r>
-      <w:r>
-        <w:rPr>
-          <w:noProof/>
-        </w:rPr>
-        <w:t>7</w:t>
-      </w:r>
-      <w:r>
-        <w:rPr>
-          <w:noProof/>
-        </w:rPr>
-        <w:fldChar w:fldCharType="end"/>
-      </w:r>
+      <w:fldSimple w:instr=" SEQ equation \* MERGEFORMAT ">
+        <w:r>
+          <w:rPr>
+            <w:noProof/>
+          </w:rPr>
+          <w:t>7</w:t>
+        </w:r>
+      </w:fldSimple>
       <w:r>
         <w:t>)</w:t>
       </w:r>
@@ -1821,7 +1792,6 @@
         </w:rPr>
       </w:pPr>
       <w:r>
-        <w:lastRenderedPageBreak/>
         <w:t xml:space="preserve">For an </w:t>
       </w:r>
       <m:oMath>
@@ -1833,14 +1803,19 @@
         </m:r>
       </m:oMath>
       <w:r>
-        <w:t xml:space="preserve">-dimensional transition matrix </w:t>
-      </w:r>
+        <w:t xml:space="preserve">-dimensional transition </w:t>
+      </w:r>
+      <w:proofErr w:type="gramStart"/>
+      <w:r>
+        <w:t xml:space="preserve">matrix </w:t>
+      </w:r>
+      <w:proofErr w:type="gramEnd"/>
       <m:oMath>
         <m:r>
           <w:rPr>
             <w:rFonts w:ascii="Cambria Math" w:hAnsi="Cambria Math"/>
           </w:rPr>
-          <m:t>T</m:t>
+          <m:t>A</m:t>
         </m:r>
       </m:oMath>
       <w:r>
@@ -1906,7 +1881,13 @@
           <w:rPr>
             <w:rFonts w:ascii="Cambria Math" w:hAnsi="Cambria Math"/>
           </w:rPr>
-          <m:t>T=</m:t>
+          <m:t>A</m:t>
+        </m:r>
+        <m:r>
+          <w:rPr>
+            <w:rFonts w:ascii="Cambria Math" w:hAnsi="Cambria Math"/>
+          </w:rPr>
+          <m:t>=</m:t>
         </m:r>
         <m:sSub>
           <m:sSubPr>
@@ -1983,7 +1964,7 @@
           <w:rPr>
             <w:rFonts w:ascii="Cambria Math" w:hAnsi="Cambria Math"/>
           </w:rPr>
-          <m:t>T</m:t>
+          <m:t>A</m:t>
         </m:r>
       </m:oMath>
       <w:r>
@@ -1993,13 +1974,37 @@
         <w:rPr>
           <w:vertAlign w:val="superscript"/>
         </w:rPr>
-        <w:t>2,3</w:t>
-      </w:r>
+        <w:t>2</w:t>
+      </w:r>
+      <w:proofErr w:type="gramStart"/>
+      <w:r>
+        <w:rPr>
+          <w:vertAlign w:val="superscript"/>
+        </w:rPr>
+        <w:t>,3</w:t>
+      </w:r>
+      <w:proofErr w:type="gramEnd"/>
     </w:p>
     <w:p/>
     <w:p>
       <w:r>
-        <w:t>We propose two methods of estimating the uncertainty. The first, a closed-form distribution, relies on a first-order Taylor polynomial and a multivariate normal distribution, as proposed by Singhal et al</w:t>
+        <w:t xml:space="preserve">We propose two methods of estimating the uncertainty. The first, a closed-form distribution, relies on a first-order Taylor polynomial and a multivariate normal distribution, as proposed by </w:t>
+      </w:r>
+      <w:proofErr w:type="spellStart"/>
+      <w:r>
+        <w:t>Singhal</w:t>
+      </w:r>
+      <w:proofErr w:type="spellEnd"/>
+      <w:r>
+        <w:t xml:space="preserve"> </w:t>
+      </w:r>
+      <w:proofErr w:type="gramStart"/>
+      <w:r>
+        <w:t>et</w:t>
+      </w:r>
+      <w:proofErr w:type="gramEnd"/>
+      <w:r>
+        <w:t xml:space="preserve"> al</w:t>
       </w:r>
       <w:r>
         <w:rPr>
@@ -2008,7 +2013,15 @@
         <w:t>4</w:t>
       </w:r>
       <w:r>
-        <w:t xml:space="preserve">. The second employs a brute-force approach, sampling transition matrices from a Dirichlet distribution based on the </w:t>
+        <w:t xml:space="preserve">. The second employs a brute-force approach, sampling transition matrices from a </w:t>
+      </w:r>
+      <w:proofErr w:type="spellStart"/>
+      <w:r>
+        <w:t>Dirichlet</w:t>
+      </w:r>
+      <w:proofErr w:type="spellEnd"/>
+      <w:r>
+        <w:t xml:space="preserve"> distribution based on the </w:t>
       </w:r>
       <w:r>
         <w:t xml:space="preserve">count matrix </w:t>
@@ -2022,8 +2035,13 @@
         </m:r>
       </m:oMath>
       <w:r>
-        <w:t xml:space="preserve"> to create a distribution of eigenvectors </w:t>
-      </w:r>
+        <w:t xml:space="preserve"> to create a distribution of </w:t>
+      </w:r>
+      <w:proofErr w:type="gramStart"/>
+      <w:r>
+        <w:t xml:space="preserve">eigenvectors </w:t>
+      </w:r>
+      <w:proofErr w:type="gramEnd"/>
       <m:oMath>
         <m:sSub>
           <m:sSubPr>
@@ -2083,8 +2101,8 @@
       <w:r>
         <w:t xml:space="preserve">, Meyer et al. detail a method for obtaining the sensitivity associated with eigenvalues and eigenvectors of a matrix subject to perturbations. The </w:t>
       </w:r>
-      <w:bookmarkStart w:id="2" w:name="h.cjlbfri53ngn"/>
-      <w:bookmarkEnd w:id="2"/>
+      <w:bookmarkStart w:id="0" w:name="h.cjlbfri53ngn"/>
+      <w:bookmarkEnd w:id="0"/>
       <w:r>
         <w:t>sensitivity is given as follows</w:t>
       </w:r>
@@ -2167,7 +2185,7 @@
           <w:rPr>
             <w:rFonts w:ascii="Cambria Math" w:hAnsi="Cambria Math"/>
           </w:rPr>
-          <m:t>ΔT</m:t>
+          <m:t>ΔA</m:t>
         </m:r>
         <m:sSup>
           <m:sSupPr>
@@ -2191,7 +2209,13 @@
                   <w:rPr>
                     <w:rFonts w:ascii="Cambria Math" w:hAnsi="Cambria Math"/>
                   </w:rPr>
-                  <m:t>I-T</m:t>
+                  <m:t>I-</m:t>
+                </m:r>
+                <m:r>
+                  <w:rPr>
+                    <w:rFonts w:ascii="Cambria Math" w:hAnsi="Cambria Math"/>
+                  </w:rPr>
+                  <m:t>A</m:t>
                 </m:r>
               </m:e>
             </m:d>
@@ -2210,34 +2234,26 @@
         <w:tab/>
         <w:t>(</w:t>
       </w:r>
-      <w:r>
-        <w:fldChar w:fldCharType="begin"/>
-      </w:r>
-      <w:r>
-        <w:instrText xml:space="preserve"> SEQ equation \* MERGEFORMAT </w:instrText>
-      </w:r>
-      <w:r>
-        <w:fldChar w:fldCharType="separate"/>
-      </w:r>
-      <w:r>
-        <w:rPr>
-          <w:noProof/>
-        </w:rPr>
-        <w:t>8</w:t>
-      </w:r>
-      <w:r>
-        <w:rPr>
-          <w:noProof/>
-        </w:rPr>
-        <w:fldChar w:fldCharType="end"/>
-      </w:r>
+      <w:fldSimple w:instr=" SEQ equation \* MERGEFORMAT ">
+        <w:r>
+          <w:rPr>
+            <w:noProof/>
+          </w:rPr>
+          <w:t>8</w:t>
+        </w:r>
+      </w:fldSimple>
       <w:r>
         <w:t>)</w:t>
       </w:r>
     </w:p>
     <w:p>
-      <w:r>
-        <w:t xml:space="preserve">where </w:t>
+      <w:proofErr w:type="gramStart"/>
+      <w:r>
+        <w:t>where</w:t>
+      </w:r>
+      <w:proofErr w:type="gramEnd"/>
+      <w:r>
+        <w:t xml:space="preserve"> </w:t>
       </w:r>
       <m:oMath>
         <m:r>
@@ -2248,8 +2264,13 @@
         </m:r>
       </m:oMath>
       <w:r>
-        <w:t xml:space="preserve"> is the identity matrix. To find </w:t>
-      </w:r>
+        <w:t xml:space="preserve"> is the identity matrix. To </w:t>
+      </w:r>
+      <w:proofErr w:type="gramStart"/>
+      <w:r>
+        <w:t xml:space="preserve">find </w:t>
+      </w:r>
+      <w:proofErr w:type="gramEnd"/>
       <m:oMath>
         <m:f>
           <m:fPr>
@@ -2354,7 +2375,7 @@
           <w:rPr>
             <w:rFonts w:ascii="Cambria Math" w:hAnsi="Cambria Math"/>
           </w:rPr>
-          <m:t>T</m:t>
+          <m:t>A</m:t>
         </m:r>
       </m:oMath>
       <w:r>
@@ -2612,7 +2633,13 @@
                   <w:rPr>
                     <w:rFonts w:ascii="Cambria Math" w:hAnsi="Cambria Math"/>
                   </w:rPr>
-                  <m:t>I-T</m:t>
+                  <m:t>I-</m:t>
+                </m:r>
+                <m:r>
+                  <w:rPr>
+                    <w:rFonts w:ascii="Cambria Math" w:hAnsi="Cambria Math"/>
+                  </w:rPr>
+                  <m:t>A</m:t>
                 </m:r>
               </m:e>
             </m:d>
@@ -2639,35 +2666,27 @@
         <w:tab/>
         <w:t>(</w:t>
       </w:r>
-      <w:r>
-        <w:fldChar w:fldCharType="begin"/>
-      </w:r>
-      <w:r>
-        <w:instrText xml:space="preserve"> SEQ equation \* MERGEFORMAT </w:instrText>
-      </w:r>
-      <w:r>
-        <w:fldChar w:fldCharType="separate"/>
-      </w:r>
-      <w:r>
-        <w:rPr>
-          <w:noProof/>
-        </w:rPr>
-        <w:t>9</w:t>
-      </w:r>
-      <w:r>
-        <w:rPr>
-          <w:noProof/>
-        </w:rPr>
-        <w:fldChar w:fldCharType="end"/>
-      </w:r>
+      <w:fldSimple w:instr=" SEQ equation \* MERGEFORMAT ">
+        <w:r>
+          <w:rPr>
+            <w:noProof/>
+          </w:rPr>
+          <w:t>9</w:t>
+        </w:r>
+      </w:fldSimple>
       <w:r>
         <w:t>)</w:t>
       </w:r>
     </w:p>
     <w:p/>
     <w:p>
-      <w:r>
-        <w:t xml:space="preserve">Singhal et al. then detail the process required to obtain the variance in a single element of the stationary probability vector </w:t>
+      <w:proofErr w:type="spellStart"/>
+      <w:r>
+        <w:t>Singhal</w:t>
+      </w:r>
+      <w:proofErr w:type="spellEnd"/>
+      <w:r>
+        <w:t xml:space="preserve"> et al. then detail the process required to obtain the variance in a single element of the stationary probability vector </w:t>
       </w:r>
       <m:oMath>
         <m:sSub>
@@ -2810,35 +2829,24 @@
         <w:tab/>
         <w:t>(</w:t>
       </w:r>
-      <w:r>
-        <w:fldChar w:fldCharType="begin"/>
-      </w:r>
-      <w:r>
-        <w:instrText xml:space="preserve"> SEQ equation \* MERGEFORMAT </w:instrText>
-      </w:r>
-      <w:r>
-        <w:fldChar w:fldCharType="separate"/>
-      </w:r>
-      <w:r>
-        <w:rPr>
-          <w:noProof/>
-        </w:rPr>
-        <w:t>10</w:t>
-      </w:r>
-      <w:r>
-        <w:rPr>
-          <w:noProof/>
-        </w:rPr>
-        <w:fldChar w:fldCharType="end"/>
-      </w:r>
+      <w:fldSimple w:instr=" SEQ equation \* MERGEFORMAT ">
+        <w:r>
+          <w:rPr>
+            <w:noProof/>
+          </w:rPr>
+          <w:t>10</w:t>
+        </w:r>
+      </w:fldSimple>
       <w:r>
         <w:t>)</w:t>
       </w:r>
     </w:p>
     <w:p>
+      <w:proofErr w:type="gramStart"/>
       <w:r>
         <w:t>and</w:t>
       </w:r>
+      <w:proofErr w:type="gramEnd"/>
     </w:p>
     <w:p>
       <w:pPr>
@@ -2944,7 +2952,7 @@
                   <w:rPr>
                     <w:rFonts w:ascii="Cambria Math" w:hAnsi="Cambria Math"/>
                   </w:rPr>
-                  <m:t>T</m:t>
+                  <m:t>A</m:t>
                 </m:r>
               </m:e>
               <m:sub>
@@ -2963,27 +2971,14 @@
         <w:tab/>
         <w:t>(</w:t>
       </w:r>
-      <w:r>
-        <w:fldChar w:fldCharType="begin"/>
-      </w:r>
-      <w:r>
-        <w:instrText xml:space="preserve"> SEQ equation \* MERGEFORMAT </w:instrText>
-      </w:r>
-      <w:r>
-        <w:fldChar w:fldCharType="separate"/>
-      </w:r>
-      <w:r>
-        <w:rPr>
-          <w:noProof/>
-        </w:rPr>
-        <w:t>11</w:t>
-      </w:r>
-      <w:r>
-        <w:rPr>
-          <w:noProof/>
-        </w:rPr>
-        <w:fldChar w:fldCharType="end"/>
-      </w:r>
+      <w:fldSimple w:instr=" SEQ equation \* MERGEFORMAT ">
+        <w:r>
+          <w:rPr>
+            <w:noProof/>
+          </w:rPr>
+          <w:t>11</w:t>
+        </w:r>
+      </w:fldSimple>
       <w:r>
         <w:t>)</w:t>
       </w:r>
@@ -3037,8 +3032,13 @@
         </m:r>
       </m:oMath>
       <w:r>
-        <w:t xml:space="preserve">th row of </w:t>
-      </w:r>
+        <w:t xml:space="preserve">th row </w:t>
+      </w:r>
+      <w:proofErr w:type="gramStart"/>
+      <w:r>
+        <w:t xml:space="preserve">of </w:t>
+      </w:r>
+      <w:proofErr w:type="gramEnd"/>
       <m:oMath>
         <m:r>
           <w:rPr>
@@ -3592,27 +3592,14 @@
         <w:tab/>
         <w:t>(</w:t>
       </w:r>
-      <w:r>
-        <w:fldChar w:fldCharType="begin"/>
-      </w:r>
-      <w:r>
-        <w:instrText xml:space="preserve"> SEQ equation \* MERGEFORMAT </w:instrText>
-      </w:r>
-      <w:r>
-        <w:fldChar w:fldCharType="separate"/>
-      </w:r>
-      <w:r>
-        <w:rPr>
-          <w:noProof/>
-        </w:rPr>
-        <w:t>12</w:t>
-      </w:r>
-      <w:r>
-        <w:rPr>
-          <w:noProof/>
-        </w:rPr>
-        <w:fldChar w:fldCharType="end"/>
-      </w:r>
+      <w:fldSimple w:instr=" SEQ equation \* MERGEFORMAT ">
+        <w:r>
+          <w:rPr>
+            <w:noProof/>
+          </w:rPr>
+          <w:t>12</w:t>
+        </w:r>
+      </w:fldSimple>
       <w:r>
         <w:t>)</w:t>
       </w:r>
@@ -3630,8 +3617,13 @@
         </m:r>
       </m:oMath>
       <w:r>
-        <w:t xml:space="preserve"> is </w:t>
-      </w:r>
+        <w:t xml:space="preserve"> </w:t>
+      </w:r>
+      <w:proofErr w:type="gramStart"/>
+      <w:r>
+        <w:t xml:space="preserve">is </w:t>
+      </w:r>
+      <w:proofErr w:type="gramEnd"/>
       <m:oMath>
         <m:r>
           <w:rPr>
@@ -3808,7 +3800,7 @@
               <w:rPr>
                 <w:rFonts w:ascii="Cambria Math" w:hAnsi="Cambria Math"/>
               </w:rPr>
-              <m:t>T</m:t>
+              <m:t>A</m:t>
             </m:r>
           </m:e>
           <m:sub>
@@ -3822,8 +3814,13 @@
         </m:sSub>
       </m:oMath>
       <w:r>
-        <w:t xml:space="preserve"> is a Dirichlet distribution with parameters </w:t>
-      </w:r>
+        <w:t xml:space="preserve"> is a Dirichlet distribution with </w:t>
+      </w:r>
+      <w:proofErr w:type="gramStart"/>
+      <w:r>
+        <w:t xml:space="preserve">parameters </w:t>
+      </w:r>
+      <w:proofErr w:type="gramEnd"/>
       <m:oMath>
         <m:sSub>
           <m:sSubPr>
@@ -3859,11 +3856,15 @@
     <w:p/>
     <w:p>
       <w:r>
-        <w:lastRenderedPageBreak/>
         <w:t xml:space="preserve">We sampled this </w:t>
       </w:r>
-      <w:r>
-        <w:t>Dirichlet distribution</w:t>
+      <w:proofErr w:type="spellStart"/>
+      <w:r>
+        <w:t>Dirichlet</w:t>
+      </w:r>
+      <w:proofErr w:type="spellEnd"/>
+      <w:r>
+        <w:t xml:space="preserve"> distribution</w:t>
       </w:r>
       <w:r>
         <w:t xml:space="preserve"> </w:t>
@@ -3900,6 +3901,7 @@
         </w:rPr>
       </w:pPr>
       <w:r>
+        <w:lastRenderedPageBreak/>
         <w:t xml:space="preserve">This method relies on no assumptions and produces uncertainty data in </w:t>
       </w:r>
       <m:oMath>
@@ -4016,7 +4018,15 @@
         <w:t xml:space="preserve"> distribution, given that </w:t>
       </w:r>
       <w:r>
-        <w:t xml:space="preserve">sampling from the Dirichlet distribution takes </w:t>
+        <w:t xml:space="preserve">sampling from the </w:t>
+      </w:r>
+      <w:proofErr w:type="spellStart"/>
+      <w:r>
+        <w:t>Dirichlet</w:t>
+      </w:r>
+      <w:proofErr w:type="spellEnd"/>
+      <w:r>
+        <w:t xml:space="preserve"> distribution takes </w:t>
       </w:r>
       <m:oMath>
         <m:r>
@@ -4070,8 +4080,13 @@
       <w:r>
         <w:t xml:space="preserve"> and </w:t>
       </w:r>
-      <w:r>
-        <w:t xml:space="preserve">eigendecomposition takes </w:t>
+      <w:proofErr w:type="spellStart"/>
+      <w:r>
+        <w:t>eigendecomposition</w:t>
+      </w:r>
+      <w:proofErr w:type="spellEnd"/>
+      <w:r>
+        <w:t xml:space="preserve"> takes </w:t>
       </w:r>
       <m:oMath>
         <m:r>
@@ -4150,8 +4165,13 @@
     </w:p>
     <w:p>
       <w:r>
-        <w:t xml:space="preserve">The uncertainty in free energy is propagated by a simple calculation from the eigenvector </w:t>
-      </w:r>
+        <w:t xml:space="preserve">The uncertainty in free energy is propagated by a simple calculation from the </w:t>
+      </w:r>
+      <w:proofErr w:type="gramStart"/>
+      <w:r>
+        <w:t xml:space="preserve">eigenvector </w:t>
+      </w:r>
+      <w:proofErr w:type="gramEnd"/>
       <m:oMath>
         <m:sSub>
           <m:sSubPr>
@@ -4924,27 +4944,14 @@
         <w:tab/>
         <w:t>(</w:t>
       </w:r>
-      <w:r>
-        <w:fldChar w:fldCharType="begin"/>
-      </w:r>
-      <w:r>
-        <w:instrText xml:space="preserve"> SEQ equation \* MERGEFORMAT </w:instrText>
-      </w:r>
-      <w:r>
-        <w:fldChar w:fldCharType="separate"/>
-      </w:r>
-      <w:r>
-        <w:rPr>
-          <w:noProof/>
-        </w:rPr>
-        <w:t>13</w:t>
-      </w:r>
-      <w:r>
-        <w:rPr>
-          <w:noProof/>
-        </w:rPr>
-        <w:fldChar w:fldCharType="end"/>
-      </w:r>
+      <w:fldSimple w:instr=" SEQ equation \* MERGEFORMAT ">
+        <w:r>
+          <w:rPr>
+            <w:noProof/>
+          </w:rPr>
+          <w:t>13</w:t>
+        </w:r>
+      </w:fldSimple>
       <w:r>
         <w:t>)</w:t>
       </w:r>
@@ -4966,7 +4973,13 @@
     <w:p/>
     <w:p>
       <w:r>
-        <w:t>From any one configuration, the most likely transition is that which leads to the adjacent configuration of lowest free energy. Thus an algorithm was devised to determine the most likely folding path using a graph to model the free energy surface.</w:t>
+        <w:t>From any one configuration, the most likely transition is that which leads to the adjacent configuration of lowest free energy.</w:t>
+      </w:r>
+      <w:r>
+        <w:t xml:space="preserve"> This leads to the discovery of free energy basins, from which the most likely informative transition is that which leads to the configuration of lowest energy which is adjacent to any configuration within the basin.</w:t>
+      </w:r>
+      <w:r>
+        <w:t xml:space="preserve"> Thus an algorithm was devised to determine the most likely folding path using a graph to model the free energy surface.</w:t>
       </w:r>
     </w:p>
     <w:p/>
@@ -5003,7 +5016,13 @@
         </w:numPr>
       </w:pPr>
       <w:r>
-        <w:t>Move the adjacent configuration of lowest free energy</w:t>
+        <w:t>Move</w:t>
+      </w:r>
+      <w:r>
+        <w:t xml:space="preserve"> to</w:t>
+      </w:r>
+      <w:r>
+        <w:t xml:space="preserve"> the adjacent configuration of lowest free energy</w:t>
       </w:r>
     </w:p>
     <w:p>
@@ -5027,7 +5046,21 @@
         </w:numPr>
       </w:pPr>
       <w:r>
-        <w:t xml:space="preserve">Combine all configurations in the cycle so that every configuration adjacent to the cycle is considered adjacent to all configurations within the cycle, and configurations within the cycle are no longer adjacent to each other (this avoids becoming stuck within a </w:t>
+        <w:t xml:space="preserve">Combine all configurations in the cycle so that every configuration adjacent to the cycle is considered adjacent to all configurations within the cycle, and configurations within the cycle are no longer adjacent to each other (this avoids becoming </w:t>
+      </w:r>
+      <w:r>
+        <w:t>‘</w:t>
+      </w:r>
+      <w:r>
+        <w:t>stuck</w:t>
+      </w:r>
+      <w:r>
+        <w:t>’</w:t>
+      </w:r>
+      <w:bookmarkStart w:id="1" w:name="_GoBack"/>
+      <w:bookmarkEnd w:id="1"/>
+      <w:r>
+        <w:t xml:space="preserve"> within a </w:t>
       </w:r>
       <w:r>
         <w:t>local free energy minimum</w:t>
@@ -5039,8 +5072,13 @@
     <w:p/>
     <w:p>
       <w:r>
-        <w:t xml:space="preserve">As this algorithm only passes over each vertex once in the initial search, and at maximum must pass over one more vertex for each one searched in the creation of cycles, the total running time of the algorithm is </w:t>
-      </w:r>
+        <w:t xml:space="preserve">As this algorithm only passes over each vertex once in the initial search, and at maximum must pass over one more vertex for each one searched in the creation of cycles, the total running time of the algorithm </w:t>
+      </w:r>
+      <w:proofErr w:type="gramStart"/>
+      <w:r>
+        <w:t xml:space="preserve">is </w:t>
+      </w:r>
+      <w:proofErr w:type="gramEnd"/>
       <m:oMath>
         <m:r>
           <w:rPr>
@@ -5052,8 +5090,6 @@
       <w:r>
         <w:t>.</w:t>
       </w:r>
-      <w:bookmarkStart w:id="3" w:name="_GoBack"/>
-      <w:bookmarkEnd w:id="3"/>
     </w:p>
     <w:sectPr>
       <w:pgSz w:w="12240" w:h="15840"/>
@@ -5064,33 +5100,6 @@
     </w:sectPr>
   </w:body>
 </w:document>
-</file>
-
-<file path=word/comments.xml><?xml version="1.0" encoding="utf-8"?>
-<w:comments xmlns:wpc="http://schemas.microsoft.com/office/word/2010/wordprocessingCanvas" xmlns:mc="http://schemas.openxmlformats.org/markup-compatibility/2006" xmlns:o="urn:schemas-microsoft-com:office:office" xmlns:r="http://schemas.openxmlformats.org/officeDocument/2006/relationships" xmlns:m="http://schemas.openxmlformats.org/officeDocument/2006/math" xmlns:v="urn:schemas-microsoft-com:vml" xmlns:wp14="http://schemas.microsoft.com/office/word/2010/wordprocessingDrawing" xmlns:wp="http://schemas.openxmlformats.org/drawingml/2006/wordprocessingDrawing" xmlns:w10="urn:schemas-microsoft-com:office:word" xmlns:w="http://schemas.openxmlformats.org/wordprocessingml/2006/main" xmlns:w14="http://schemas.microsoft.com/office/word/2010/wordml" xmlns:wpg="http://schemas.microsoft.com/office/word/2010/wordprocessingGroup" xmlns:wpi="http://schemas.microsoft.com/office/word/2010/wordprocessingInk" xmlns:wne="http://schemas.microsoft.com/office/word/2006/wordml" xmlns:wps="http://schemas.microsoft.com/office/word/2010/wordprocessingShape" mc:Ignorable="w14 wp14">
-  <w:comment w:id="0" w:author="Marta " w:date="2014-12-19T16:52:00Z" w:initials="">
-    <w:p>
-      <w:r>
-        <w:rPr>
-          <w:rFonts w:ascii="Ubuntu" w:hAnsi="Ubuntu"/>
-          <w:sz w:val="20"/>
-        </w:rPr>
-        <w:t>Hmmm.. we start from different bins depending on the simulation we're running. But the system should still be ergodic because of the way MD simulations are defined and setup, right?</w:t>
-      </w:r>
-    </w:p>
-  </w:comment>
-  <w:comment w:id="1" w:author="Marta " w:date="2014-12-19T16:54:00Z" w:initials="">
-    <w:p>
-      <w:r>
-        <w:rPr>
-          <w:rFonts w:ascii="Ubuntu" w:hAnsi="Ubuntu"/>
-          <w:sz w:val="20"/>
-        </w:rPr>
-        <w:t>Do we? Why??</w:t>
-      </w:r>
-    </w:p>
-  </w:comment>
-</w:comments>
 </file>
 
 <file path=word/numbering.xml><?xml version="1.0" encoding="utf-8"?>
@@ -6520,7 +6529,7 @@
 </file>
 
 <file path=customXml/itemProps1.xml><?xml version="1.0" encoding="utf-8"?>
-<ds:datastoreItem xmlns:ds="http://schemas.openxmlformats.org/officeDocument/2006/customXml" ds:itemID="{071E344A-5208-4D22-A390-C6ED361722CB}">
+<ds:datastoreItem xmlns:ds="http://schemas.openxmlformats.org/officeDocument/2006/customXml" ds:itemID="{C3E026E0-3C86-477D-A55E-332A4EA3E387}">
   <ds:schemaRefs>
     <ds:schemaRef ds:uri="http://schemas.openxmlformats.org/officeDocument/2006/bibliography"/>
   </ds:schemaRefs>

</xml_diff>

<commit_message>
Changed wording in results
</commit_message>
<xml_diff>
--- a/FreeEnergyUtility/Results.docx
+++ b/FreeEnergyUtility/Results.docx
@@ -302,27 +302,14 @@
         <w:tab/>
         <w:t>(</w:t>
       </w:r>
-      <w:r>
-        <w:fldChar w:fldCharType="begin"/>
-      </w:r>
-      <w:r>
-        <w:instrText xml:space="preserve"> SEQ equation \* MERGEFORMAT </w:instrText>
-      </w:r>
-      <w:r>
-        <w:fldChar w:fldCharType="separate"/>
-      </w:r>
-      <w:r>
-        <w:rPr>
-          <w:noProof/>
-        </w:rPr>
-        <w:t>1</w:t>
-      </w:r>
-      <w:r>
-        <w:rPr>
-          <w:noProof/>
-        </w:rPr>
-        <w:fldChar w:fldCharType="end"/>
-      </w:r>
+      <w:fldSimple w:instr=" SEQ equation \* MERGEFORMAT ">
+        <w:r>
+          <w:rPr>
+            <w:noProof/>
+          </w:rPr>
+          <w:t>1</w:t>
+        </w:r>
+      </w:fldSimple>
       <w:r>
         <w:t>)</w:t>
       </w:r>
@@ -422,15 +409,7 @@
         </m:r>
       </m:oMath>
       <w:r>
-        <w:t xml:space="preserve"> which relates to the equilibr</w:t>
-      </w:r>
-      <w:proofErr w:type="spellStart"/>
-      <w:r>
-        <w:t>ium</w:t>
-      </w:r>
-      <w:proofErr w:type="spellEnd"/>
-      <w:r>
-        <w:t xml:space="preserve"> state. </w:t>
+        <w:t xml:space="preserve"> which relates to the equilibrium state. </w:t>
       </w:r>
       <w:r>
         <w:t>We assume that</w:t>
@@ -647,27 +626,14 @@
         <w:tab/>
         <w:t>(</w:t>
       </w:r>
-      <w:r>
-        <w:fldChar w:fldCharType="begin"/>
-      </w:r>
-      <w:r>
-        <w:instrText xml:space="preserve"> SEQ equation \* MERGEFORMAT </w:instrText>
-      </w:r>
-      <w:r>
-        <w:fldChar w:fldCharType="separate"/>
-      </w:r>
-      <w:r>
-        <w:rPr>
-          <w:noProof/>
-        </w:rPr>
-        <w:t>2</w:t>
-      </w:r>
-      <w:r>
-        <w:rPr>
-          <w:noProof/>
-        </w:rPr>
-        <w:fldChar w:fldCharType="end"/>
-      </w:r>
+      <w:fldSimple w:instr=" SEQ equation \* MERGEFORMAT ">
+        <w:r>
+          <w:rPr>
+            <w:noProof/>
+          </w:rPr>
+          <w:t>2</w:t>
+        </w:r>
+      </w:fldSimple>
       <w:r>
         <w:t>)</w:t>
       </w:r>
@@ -731,15 +697,7 @@
         </m:r>
       </m:oMath>
       <w:r>
-        <w:t xml:space="preserve"> relative to some refe</w:t>
-      </w:r>
-      <w:proofErr w:type="spellStart"/>
-      <w:r>
-        <w:t>rence</w:t>
-      </w:r>
-      <w:proofErr w:type="spellEnd"/>
-      <w:r>
-        <w:t xml:space="preserve"> state </w:t>
+        <w:t xml:space="preserve"> relative to some reference state </w:t>
       </w:r>
       <m:oMath>
         <m:r>
@@ -906,14 +864,30 @@
         <w:tab/>
         <w:t>(</w:t>
       </w:r>
-      <w:fldSimple w:instr=" SEQ equation \* MERGEFORMAT ">
-        <w:r>
-          <w:rPr>
-            <w:noProof/>
-          </w:rPr>
-          <w:t>3</w:t>
-        </w:r>
-      </w:fldSimple>
+      <w:r>
+        <w:fldChar w:fldCharType="begin"/>
+      </w:r>
+      <w:r>
+        <w:instrText xml:space="preserve"> SEQ equation \* MERGEF</w:instrText>
+      </w:r>
+      <w:r>
+        <w:instrText xml:space="preserve">ORMAT </w:instrText>
+      </w:r>
+      <w:r>
+        <w:fldChar w:fldCharType="separate"/>
+      </w:r>
+      <w:r>
+        <w:rPr>
+          <w:noProof/>
+        </w:rPr>
+        <w:t>3</w:t>
+      </w:r>
+      <w:r>
+        <w:rPr>
+          <w:noProof/>
+        </w:rPr>
+        <w:fldChar w:fldCharType="end"/>
+      </w:r>
       <w:r>
         <w:t>)</w:t>
       </w:r>
@@ -1123,14 +1097,27 @@
         <w:tab/>
         <w:t>(</w:t>
       </w:r>
-      <w:fldSimple w:instr=" SEQ equation \* MERGEFORMAT ">
-        <w:r>
-          <w:rPr>
-            <w:noProof/>
-          </w:rPr>
-          <w:t>4</w:t>
-        </w:r>
-      </w:fldSimple>
+      <w:r>
+        <w:fldChar w:fldCharType="begin"/>
+      </w:r>
+      <w:r>
+        <w:instrText xml:space="preserve"> SEQ equation \* MERGEFORMAT </w:instrText>
+      </w:r>
+      <w:r>
+        <w:fldChar w:fldCharType="separate"/>
+      </w:r>
+      <w:r>
+        <w:rPr>
+          <w:noProof/>
+        </w:rPr>
+        <w:t>4</w:t>
+      </w:r>
+      <w:r>
+        <w:rPr>
+          <w:noProof/>
+        </w:rPr>
+        <w:fldChar w:fldCharType="end"/>
+      </w:r>
       <w:r>
         <w:t>)</w:t>
       </w:r>
@@ -1349,14 +1336,27 @@
         <w:tab/>
         <w:t>(</w:t>
       </w:r>
-      <w:fldSimple w:instr=" SEQ equation \* MERGEFORMAT ">
-        <w:r>
-          <w:rPr>
-            <w:noProof/>
-          </w:rPr>
-          <w:t>5</w:t>
-        </w:r>
-      </w:fldSimple>
+      <w:r>
+        <w:fldChar w:fldCharType="begin"/>
+      </w:r>
+      <w:r>
+        <w:instrText xml:space="preserve"> SEQ equation \* MERGEFORMAT </w:instrText>
+      </w:r>
+      <w:r>
+        <w:fldChar w:fldCharType="separate"/>
+      </w:r>
+      <w:r>
+        <w:rPr>
+          <w:noProof/>
+        </w:rPr>
+        <w:t>5</w:t>
+      </w:r>
+      <w:r>
+        <w:rPr>
+          <w:noProof/>
+        </w:rPr>
+        <w:fldChar w:fldCharType="end"/>
+      </w:r>
       <w:r>
         <w:t>)</w:t>
       </w:r>
@@ -1606,14 +1606,27 @@
         <w:tab/>
         <w:t>(</w:t>
       </w:r>
-      <w:fldSimple w:instr=" SEQ equation \* MERGEFORMAT ">
-        <w:r>
-          <w:rPr>
-            <w:noProof/>
-          </w:rPr>
-          <w:t>6</w:t>
-        </w:r>
-      </w:fldSimple>
+      <w:r>
+        <w:fldChar w:fldCharType="begin"/>
+      </w:r>
+      <w:r>
+        <w:instrText xml:space="preserve"> SEQ equation \* MERGEFORMAT </w:instrText>
+      </w:r>
+      <w:r>
+        <w:fldChar w:fldCharType="separate"/>
+      </w:r>
+      <w:r>
+        <w:rPr>
+          <w:noProof/>
+        </w:rPr>
+        <w:t>6</w:t>
+      </w:r>
+      <w:r>
+        <w:rPr>
+          <w:noProof/>
+        </w:rPr>
+        <w:fldChar w:fldCharType="end"/>
+      </w:r>
       <w:r>
         <w:t>)</w:t>
       </w:r>
@@ -1751,14 +1764,27 @@
         <w:tab/>
         <w:t>(</w:t>
       </w:r>
-      <w:fldSimple w:instr=" SEQ equation \* MERGEFORMAT ">
-        <w:r>
-          <w:rPr>
-            <w:noProof/>
-          </w:rPr>
-          <w:t>7</w:t>
-        </w:r>
-      </w:fldSimple>
+      <w:r>
+        <w:fldChar w:fldCharType="begin"/>
+      </w:r>
+      <w:r>
+        <w:instrText xml:space="preserve"> SEQ equation \* MERGEFORMAT </w:instrText>
+      </w:r>
+      <w:r>
+        <w:fldChar w:fldCharType="separate"/>
+      </w:r>
+      <w:r>
+        <w:rPr>
+          <w:noProof/>
+        </w:rPr>
+        <w:t>7</w:t>
+      </w:r>
+      <w:r>
+        <w:rPr>
+          <w:noProof/>
+        </w:rPr>
+        <w:fldChar w:fldCharType="end"/>
+      </w:r>
       <w:r>
         <w:t>)</w:t>
       </w:r>
@@ -1881,13 +1907,7 @@
           <w:rPr>
             <w:rFonts w:ascii="Cambria Math" w:hAnsi="Cambria Math"/>
           </w:rPr>
-          <m:t>A</m:t>
-        </m:r>
-        <m:r>
-          <w:rPr>
-            <w:rFonts w:ascii="Cambria Math" w:hAnsi="Cambria Math"/>
-          </w:rPr>
-          <m:t>=</m:t>
+          <m:t>A=</m:t>
         </m:r>
         <m:sSub>
           <m:sSubPr>
@@ -2209,13 +2229,7 @@
                   <w:rPr>
                     <w:rFonts w:ascii="Cambria Math" w:hAnsi="Cambria Math"/>
                   </w:rPr>
-                  <m:t>I-</m:t>
-                </m:r>
-                <m:r>
-                  <w:rPr>
-                    <w:rFonts w:ascii="Cambria Math" w:hAnsi="Cambria Math"/>
-                  </w:rPr>
-                  <m:t>A</m:t>
+                  <m:t>I-A</m:t>
                 </m:r>
               </m:e>
             </m:d>
@@ -2234,14 +2248,27 @@
         <w:tab/>
         <w:t>(</w:t>
       </w:r>
-      <w:fldSimple w:instr=" SEQ equation \* MERGEFORMAT ">
-        <w:r>
-          <w:rPr>
-            <w:noProof/>
-          </w:rPr>
-          <w:t>8</w:t>
-        </w:r>
-      </w:fldSimple>
+      <w:r>
+        <w:fldChar w:fldCharType="begin"/>
+      </w:r>
+      <w:r>
+        <w:instrText xml:space="preserve"> SEQ equation \* MERGEFORMAT </w:instrText>
+      </w:r>
+      <w:r>
+        <w:fldChar w:fldCharType="separate"/>
+      </w:r>
+      <w:r>
+        <w:rPr>
+          <w:noProof/>
+        </w:rPr>
+        <w:t>8</w:t>
+      </w:r>
+      <w:r>
+        <w:rPr>
+          <w:noProof/>
+        </w:rPr>
+        <w:fldChar w:fldCharType="end"/>
+      </w:r>
       <w:r>
         <w:t>)</w:t>
       </w:r>
@@ -2633,13 +2660,7 @@
                   <w:rPr>
                     <w:rFonts w:ascii="Cambria Math" w:hAnsi="Cambria Math"/>
                   </w:rPr>
-                  <m:t>I-</m:t>
-                </m:r>
-                <m:r>
-                  <w:rPr>
-                    <w:rFonts w:ascii="Cambria Math" w:hAnsi="Cambria Math"/>
-                  </w:rPr>
-                  <m:t>A</m:t>
+                  <m:t>I-A</m:t>
                 </m:r>
               </m:e>
             </m:d>
@@ -2666,14 +2687,27 @@
         <w:tab/>
         <w:t>(</w:t>
       </w:r>
-      <w:fldSimple w:instr=" SEQ equation \* MERGEFORMAT ">
-        <w:r>
-          <w:rPr>
-            <w:noProof/>
-          </w:rPr>
-          <w:t>9</w:t>
-        </w:r>
-      </w:fldSimple>
+      <w:r>
+        <w:fldChar w:fldCharType="begin"/>
+      </w:r>
+      <w:r>
+        <w:instrText xml:space="preserve"> SEQ equation \* MERGEFORMAT </w:instrText>
+      </w:r>
+      <w:r>
+        <w:fldChar w:fldCharType="separate"/>
+      </w:r>
+      <w:r>
+        <w:rPr>
+          <w:noProof/>
+        </w:rPr>
+        <w:t>9</w:t>
+      </w:r>
+      <w:r>
+        <w:rPr>
+          <w:noProof/>
+        </w:rPr>
+        <w:fldChar w:fldCharType="end"/>
+      </w:r>
       <w:r>
         <w:t>)</w:t>
       </w:r>
@@ -2829,14 +2863,27 @@
         <w:tab/>
         <w:t>(</w:t>
       </w:r>
-      <w:fldSimple w:instr=" SEQ equation \* MERGEFORMAT ">
-        <w:r>
-          <w:rPr>
-            <w:noProof/>
-          </w:rPr>
-          <w:t>10</w:t>
-        </w:r>
-      </w:fldSimple>
+      <w:r>
+        <w:fldChar w:fldCharType="begin"/>
+      </w:r>
+      <w:r>
+        <w:instrText xml:space="preserve"> SEQ equation \* MERGEFORMAT </w:instrText>
+      </w:r>
+      <w:r>
+        <w:fldChar w:fldCharType="separate"/>
+      </w:r>
+      <w:r>
+        <w:rPr>
+          <w:noProof/>
+        </w:rPr>
+        <w:t>10</w:t>
+      </w:r>
+      <w:r>
+        <w:rPr>
+          <w:noProof/>
+        </w:rPr>
+        <w:fldChar w:fldCharType="end"/>
+      </w:r>
       <w:r>
         <w:t>)</w:t>
       </w:r>
@@ -2971,14 +3018,27 @@
         <w:tab/>
         <w:t>(</w:t>
       </w:r>
-      <w:fldSimple w:instr=" SEQ equation \* MERGEFORMAT ">
-        <w:r>
-          <w:rPr>
-            <w:noProof/>
-          </w:rPr>
-          <w:t>11</w:t>
-        </w:r>
-      </w:fldSimple>
+      <w:r>
+        <w:fldChar w:fldCharType="begin"/>
+      </w:r>
+      <w:r>
+        <w:instrText xml:space="preserve"> SEQ equation \* MERGEFORMAT </w:instrText>
+      </w:r>
+      <w:r>
+        <w:fldChar w:fldCharType="separate"/>
+      </w:r>
+      <w:r>
+        <w:rPr>
+          <w:noProof/>
+        </w:rPr>
+        <w:t>11</w:t>
+      </w:r>
+      <w:r>
+        <w:rPr>
+          <w:noProof/>
+        </w:rPr>
+        <w:fldChar w:fldCharType="end"/>
+      </w:r>
       <w:r>
         <w:t>)</w:t>
       </w:r>
@@ -3592,14 +3652,27 @@
         <w:tab/>
         <w:t>(</w:t>
       </w:r>
-      <w:fldSimple w:instr=" SEQ equation \* MERGEFORMAT ">
-        <w:r>
-          <w:rPr>
-            <w:noProof/>
-          </w:rPr>
-          <w:t>12</w:t>
-        </w:r>
-      </w:fldSimple>
+      <w:r>
+        <w:fldChar w:fldCharType="begin"/>
+      </w:r>
+      <w:r>
+        <w:instrText xml:space="preserve"> SEQ equation \* MERGEFORMAT </w:instrText>
+      </w:r>
+      <w:r>
+        <w:fldChar w:fldCharType="separate"/>
+      </w:r>
+      <w:r>
+        <w:rPr>
+          <w:noProof/>
+        </w:rPr>
+        <w:t>12</w:t>
+      </w:r>
+      <w:r>
+        <w:rPr>
+          <w:noProof/>
+        </w:rPr>
+        <w:fldChar w:fldCharType="end"/>
+      </w:r>
       <w:r>
         <w:t>)</w:t>
       </w:r>
@@ -4944,14 +5017,27 @@
         <w:tab/>
         <w:t>(</w:t>
       </w:r>
-      <w:fldSimple w:instr=" SEQ equation \* MERGEFORMAT ">
-        <w:r>
-          <w:rPr>
-            <w:noProof/>
-          </w:rPr>
-          <w:t>13</w:t>
-        </w:r>
-      </w:fldSimple>
+      <w:r>
+        <w:fldChar w:fldCharType="begin"/>
+      </w:r>
+      <w:r>
+        <w:instrText xml:space="preserve"> SEQ equation \* MERGEFORMAT </w:instrText>
+      </w:r>
+      <w:r>
+        <w:fldChar w:fldCharType="separate"/>
+      </w:r>
+      <w:r>
+        <w:rPr>
+          <w:noProof/>
+        </w:rPr>
+        <w:t>13</w:t>
+      </w:r>
+      <w:r>
+        <w:rPr>
+          <w:noProof/>
+        </w:rPr>
+        <w:fldChar w:fldCharType="end"/>
+      </w:r>
       <w:r>
         <w:t>)</w:t>
       </w:r>
@@ -4979,7 +5065,10 @@
         <w:t xml:space="preserve"> This leads to the discovery of free energy basins, from which the most likely informative transition is that which leads to the configuration of lowest energy which is adjacent to any configuration within the basin.</w:t>
       </w:r>
       <w:r>
-        <w:t xml:space="preserve"> Thus an algorithm was devised to determine the most likely folding path using a graph to model the free energy surface.</w:t>
+        <w:t xml:space="preserve"> Thus an algorithm was devised to determine the most likely folding path using a graph t</w:t>
+      </w:r>
+      <w:r>
+        <w:t>o model the free energy surface.</w:t>
       </w:r>
     </w:p>
     <w:p/>
@@ -4992,8 +5081,16 @@
         </w:numPr>
       </w:pPr>
       <w:r>
-        <w:t>Choose a starting node, in this case the extended state</w:t>
-      </w:r>
+        <w:t xml:space="preserve">Choose an initial </w:t>
+      </w:r>
+      <w:r>
+        <w:t>state</w:t>
+      </w:r>
+      <w:r>
+        <w:t xml:space="preserve"> to begin from</w:t>
+      </w:r>
+      <w:bookmarkStart w:id="1" w:name="_GoBack"/>
+      <w:bookmarkEnd w:id="1"/>
     </w:p>
     <w:p>
       <w:pPr>
@@ -5004,7 +5101,13 @@
         </w:numPr>
       </w:pPr>
       <w:r>
-        <w:t>Repeat until the folded state is reached:</w:t>
+        <w:t>Repeat until the folded state is reached</w:t>
+      </w:r>
+      <w:r>
+        <w:t xml:space="preserve"> (the ‘folded state’ here is represented by the state with the lowest free energy)</w:t>
+      </w:r>
+      <w:r>
+        <w:t>:</w:t>
       </w:r>
     </w:p>
     <w:p>
@@ -5022,7 +5125,13 @@
         <w:t xml:space="preserve"> to</w:t>
       </w:r>
       <w:r>
-        <w:t xml:space="preserve"> the adjacent configuration of lowest free energy</w:t>
+        <w:t xml:space="preserve"> the adjacent </w:t>
+      </w:r>
+      <w:r>
+        <w:t>state</w:t>
+      </w:r>
+      <w:r>
+        <w:t xml:space="preserve"> of lowest free energy</w:t>
       </w:r>
     </w:p>
     <w:p>
@@ -5034,7 +5143,13 @@
         </w:numPr>
       </w:pPr>
       <w:r>
-        <w:t>If this configuration has been visited before, we have reached a cycle</w:t>
+        <w:t xml:space="preserve">If this </w:t>
+      </w:r>
+      <w:r>
+        <w:t>state</w:t>
+      </w:r>
+      <w:r>
+        <w:t xml:space="preserve"> has been visited before, we have reached a cycle</w:t>
       </w:r>
     </w:p>
     <w:p>
@@ -5046,7 +5161,31 @@
         </w:numPr>
       </w:pPr>
       <w:r>
-        <w:t xml:space="preserve">Combine all configurations in the cycle so that every configuration adjacent to the cycle is considered adjacent to all configurations within the cycle, and configurations within the cycle are no longer adjacent to each other (this avoids becoming </w:t>
+        <w:t xml:space="preserve">Combine all </w:t>
+      </w:r>
+      <w:r>
+        <w:t>states</w:t>
+      </w:r>
+      <w:r>
+        <w:t xml:space="preserve"> in the cycle so that every </w:t>
+      </w:r>
+      <w:r>
+        <w:t>state</w:t>
+      </w:r>
+      <w:r>
+        <w:t xml:space="preserve"> adjacent to the cycle is considered adjacent to all </w:t>
+      </w:r>
+      <w:r>
+        <w:t>states</w:t>
+      </w:r>
+      <w:r>
+        <w:t xml:space="preserve"> within the cycle, and </w:t>
+      </w:r>
+      <w:r>
+        <w:t>states</w:t>
+      </w:r>
+      <w:r>
+        <w:t xml:space="preserve"> within the cycle are no longer adjacent to each other (this avoids becoming </w:t>
       </w:r>
       <w:r>
         <w:t>‘</w:t>
@@ -5057,8 +5196,6 @@
       <w:r>
         <w:t>’</w:t>
       </w:r>
-      <w:bookmarkStart w:id="1" w:name="_GoBack"/>
-      <w:bookmarkEnd w:id="1"/>
       <w:r>
         <w:t xml:space="preserve"> within a </w:t>
       </w:r>
@@ -5072,7 +5209,19 @@
     <w:p/>
     <w:p>
       <w:r>
-        <w:t xml:space="preserve">As this algorithm only passes over each vertex once in the initial search, and at maximum must pass over one more vertex for each one searched in the creation of cycles, the total running time of the algorithm </w:t>
+        <w:t xml:space="preserve">As this algorithm only passes over each </w:t>
+      </w:r>
+      <w:r>
+        <w:t xml:space="preserve">state </w:t>
+      </w:r>
+      <w:r>
+        <w:t>once in the initial search, and at maximu</w:t>
+      </w:r>
+      <w:r>
+        <w:t xml:space="preserve">m must pass over one more state </w:t>
+      </w:r>
+      <w:r>
+        <w:t xml:space="preserve">for each one searched in the creation of cycles, the total running time of the algorithm </w:t>
       </w:r>
       <w:proofErr w:type="gramStart"/>
       <w:r>
@@ -6529,7 +6678,7 @@
 </file>
 
 <file path=customXml/itemProps1.xml><?xml version="1.0" encoding="utf-8"?>
-<ds:datastoreItem xmlns:ds="http://schemas.openxmlformats.org/officeDocument/2006/customXml" ds:itemID="{C3E026E0-3C86-477D-A55E-332A4EA3E387}">
+<ds:datastoreItem xmlns:ds="http://schemas.openxmlformats.org/officeDocument/2006/customXml" ds:itemID="{C3691BF0-F9D4-4413-AF98-4EC665CE26D3}">
   <ds:schemaRefs>
     <ds:schemaRef ds:uri="http://schemas.openxmlformats.org/officeDocument/2006/bibliography"/>
   </ds:schemaRefs>

</xml_diff>